<commit_message>
Adding reviews to the review sheet
</commit_message>
<xml_diff>
--- a/Testing/Test Plan for IBS.docx
+++ b/Testing/Test Plan for IBS.docx
@@ -1051,13 +1051,7 @@
     </w:sdt>
     <w:sdt>
       <w:sdtPr>
-        <w:rPr>
-          <w:rFonts w:asciiTheme="minorHAnsi" w:eastAsiaTheme="minorHAnsi" w:hAnsiTheme="minorHAnsi" w:cstheme="minorBidi"/>
-          <w:color w:val="auto"/>
-          <w:sz w:val="22"/>
-          <w:szCs w:val="22"/>
-        </w:rPr>
-        <w:id w:val="-757143959"/>
+        <w:id w:val="404192896"/>
         <w:docPartObj>
           <w:docPartGallery w:val="Table of Contents"/>
           <w:docPartUnique/>
@@ -1065,9 +1059,13 @@
       </w:sdtPr>
       <w:sdtEndPr>
         <w:rPr>
+          <w:rFonts w:asciiTheme="minorHAnsi" w:eastAsiaTheme="minorHAnsi" w:hAnsiTheme="minorHAnsi" w:cstheme="minorBidi"/>
           <w:b/>
           <w:bCs/>
           <w:noProof/>
+          <w:color w:val="auto"/>
+          <w:sz w:val="22"/>
+          <w:szCs w:val="22"/>
         </w:rPr>
       </w:sdtEndPr>
       <w:sdtContent>
@@ -1076,7 +1074,7 @@
             <w:pStyle w:val="TOCHeading"/>
           </w:pPr>
           <w:r>
-            <w:t>Contents</w:t>
+            <w:t>Table of Contents</w:t>
           </w:r>
         </w:p>
         <w:p>
@@ -1087,6 +1085,7 @@
               <w:tab w:val="right" w:leader="dot" w:pos="9350"/>
             </w:tabs>
             <w:rPr>
+              <w:rFonts w:eastAsiaTheme="minorEastAsia"/>
               <w:noProof/>
             </w:rPr>
           </w:pPr>
@@ -1099,7 +1098,7 @@
           <w:r>
             <w:fldChar w:fldCharType="separate"/>
           </w:r>
-          <w:hyperlink w:anchor="_Toc103890779" w:history="1">
+          <w:hyperlink w:anchor="_Toc103892836" w:history="1">
             <w:r>
               <w:rPr>
                 <w:rStyle w:val="Hyperlink"/>
@@ -1109,6 +1108,7 @@
             </w:r>
             <w:r>
               <w:rPr>
+                <w:rFonts w:eastAsiaTheme="minorEastAsia"/>
                 <w:noProof/>
               </w:rPr>
               <w:tab/>
@@ -1139,7 +1139,7 @@
                 <w:noProof/>
                 <w:webHidden/>
               </w:rPr>
-              <w:instrText xml:space="preserve"> PAGEREF _Toc103890779 \h </w:instrText>
+              <w:instrText xml:space="preserve"> PAGEREF _Toc103892836 \h </w:instrText>
             </w:r>
             <w:r>
               <w:rPr>
@@ -1178,10 +1178,11 @@
               <w:tab w:val="right" w:leader="dot" w:pos="9350"/>
             </w:tabs>
             <w:rPr>
+              <w:rFonts w:eastAsiaTheme="minorEastAsia"/>
               <w:noProof/>
             </w:rPr>
           </w:pPr>
-          <w:hyperlink w:anchor="_Toc103890780" w:history="1">
+          <w:hyperlink w:anchor="_Toc103892837" w:history="1">
             <w:r>
               <w:rPr>
                 <w:rStyle w:val="Hyperlink"/>
@@ -1191,6 +1192,7 @@
             </w:r>
             <w:r>
               <w:rPr>
+                <w:rFonts w:eastAsiaTheme="minorEastAsia"/>
                 <w:noProof/>
               </w:rPr>
               <w:tab/>
@@ -1221,7 +1223,7 @@
                 <w:noProof/>
                 <w:webHidden/>
               </w:rPr>
-              <w:instrText xml:space="preserve"> PAGEREF _Toc103890780 \h </w:instrText>
+              <w:instrText xml:space="preserve"> PAGEREF _Toc103892837 \h </w:instrText>
             </w:r>
             <w:r>
               <w:rPr>
@@ -1260,10 +1262,11 @@
               <w:tab w:val="right" w:leader="dot" w:pos="9350"/>
             </w:tabs>
             <w:rPr>
+              <w:rFonts w:eastAsiaTheme="minorEastAsia"/>
               <w:noProof/>
             </w:rPr>
           </w:pPr>
-          <w:hyperlink w:anchor="_Toc103890781" w:history="1">
+          <w:hyperlink w:anchor="_Toc103892838" w:history="1">
             <w:r>
               <w:rPr>
                 <w:rStyle w:val="Hyperlink"/>
@@ -1273,6 +1276,7 @@
             </w:r>
             <w:r>
               <w:rPr>
+                <w:rFonts w:eastAsiaTheme="minorEastAsia"/>
                 <w:noProof/>
               </w:rPr>
               <w:tab/>
@@ -1303,7 +1307,7 @@
                 <w:noProof/>
                 <w:webHidden/>
               </w:rPr>
-              <w:instrText xml:space="preserve"> PAGEREF _Toc103890781 \h </w:instrText>
+              <w:instrText xml:space="preserve"> PAGEREF _Toc103892838 \h </w:instrText>
             </w:r>
             <w:r>
               <w:rPr>
@@ -1342,10 +1346,11 @@
               <w:tab w:val="right" w:leader="dot" w:pos="9350"/>
             </w:tabs>
             <w:rPr>
+              <w:rFonts w:eastAsiaTheme="minorEastAsia"/>
               <w:noProof/>
             </w:rPr>
           </w:pPr>
-          <w:hyperlink w:anchor="_Toc103890782" w:history="1">
+          <w:hyperlink w:anchor="_Toc103892839" w:history="1">
             <w:r>
               <w:rPr>
                 <w:rStyle w:val="Hyperlink"/>
@@ -1355,6 +1360,7 @@
             </w:r>
             <w:r>
               <w:rPr>
+                <w:rFonts w:eastAsiaTheme="minorEastAsia"/>
                 <w:noProof/>
               </w:rPr>
               <w:tab/>
@@ -1385,7 +1391,7 @@
                 <w:noProof/>
                 <w:webHidden/>
               </w:rPr>
-              <w:instrText xml:space="preserve"> PAGEREF _Toc103890782 \h </w:instrText>
+              <w:instrText xml:space="preserve"> PAGEREF _Toc103892839 \h </w:instrText>
             </w:r>
             <w:r>
               <w:rPr>
@@ -1424,10 +1430,11 @@
               <w:tab w:val="right" w:leader="dot" w:pos="9350"/>
             </w:tabs>
             <w:rPr>
+              <w:rFonts w:eastAsiaTheme="minorEastAsia"/>
               <w:noProof/>
             </w:rPr>
           </w:pPr>
-          <w:hyperlink w:anchor="_Toc103890783" w:history="1">
+          <w:hyperlink w:anchor="_Toc103892840" w:history="1">
             <w:r>
               <w:rPr>
                 <w:rStyle w:val="Hyperlink"/>
@@ -1437,6 +1444,7 @@
             </w:r>
             <w:r>
               <w:rPr>
+                <w:rFonts w:eastAsiaTheme="minorEastAsia"/>
                 <w:noProof/>
               </w:rPr>
               <w:tab/>
@@ -1467,7 +1475,7 @@
                 <w:noProof/>
                 <w:webHidden/>
               </w:rPr>
-              <w:instrText xml:space="preserve"> PAGEREF _Toc103890783 \h </w:instrText>
+              <w:instrText xml:space="preserve"> PAGEREF _Toc103892840 \h </w:instrText>
             </w:r>
             <w:r>
               <w:rPr>
@@ -1506,10 +1514,11 @@
               <w:tab w:val="right" w:leader="dot" w:pos="9350"/>
             </w:tabs>
             <w:rPr>
+              <w:rFonts w:eastAsiaTheme="minorEastAsia"/>
               <w:noProof/>
             </w:rPr>
           </w:pPr>
-          <w:hyperlink w:anchor="_Toc103890784" w:history="1">
+          <w:hyperlink w:anchor="_Toc103892841" w:history="1">
             <w:r>
               <w:rPr>
                 <w:rStyle w:val="Hyperlink"/>
@@ -1519,6 +1528,7 @@
             </w:r>
             <w:r>
               <w:rPr>
+                <w:rFonts w:eastAsiaTheme="minorEastAsia"/>
                 <w:noProof/>
               </w:rPr>
               <w:tab/>
@@ -1549,7 +1559,7 @@
                 <w:noProof/>
                 <w:webHidden/>
               </w:rPr>
-              <w:instrText xml:space="preserve"> PAGEREF _Toc103890784 \h </w:instrText>
+              <w:instrText xml:space="preserve"> PAGEREF _Toc103892841 \h </w:instrText>
             </w:r>
             <w:r>
               <w:rPr>
@@ -1588,10 +1598,11 @@
               <w:tab w:val="right" w:leader="dot" w:pos="9350"/>
             </w:tabs>
             <w:rPr>
+              <w:rFonts w:eastAsiaTheme="minorEastAsia"/>
               <w:noProof/>
             </w:rPr>
           </w:pPr>
-          <w:hyperlink w:anchor="_Toc103890785" w:history="1">
+          <w:hyperlink w:anchor="_Toc103892842" w:history="1">
             <w:r>
               <w:rPr>
                 <w:rStyle w:val="Hyperlink"/>
@@ -1601,6 +1612,7 @@
             </w:r>
             <w:r>
               <w:rPr>
+                <w:rFonts w:eastAsiaTheme="minorEastAsia"/>
                 <w:noProof/>
               </w:rPr>
               <w:tab/>
@@ -1631,7 +1643,7 @@
                 <w:noProof/>
                 <w:webHidden/>
               </w:rPr>
-              <w:instrText xml:space="preserve"> PAGEREF _Toc103890785 \h </w:instrText>
+              <w:instrText xml:space="preserve"> PAGEREF _Toc103892842 \h </w:instrText>
             </w:r>
             <w:r>
               <w:rPr>
@@ -1670,10 +1682,11 @@
               <w:tab w:val="right" w:leader="dot" w:pos="9350"/>
             </w:tabs>
             <w:rPr>
+              <w:rFonts w:eastAsiaTheme="minorEastAsia"/>
               <w:noProof/>
             </w:rPr>
           </w:pPr>
-          <w:hyperlink w:anchor="_Toc103890786" w:history="1">
+          <w:hyperlink w:anchor="_Toc103892843" w:history="1">
             <w:r>
               <w:rPr>
                 <w:rStyle w:val="Hyperlink"/>
@@ -1683,6 +1696,7 @@
             </w:r>
             <w:r>
               <w:rPr>
+                <w:rFonts w:eastAsiaTheme="minorEastAsia"/>
                 <w:noProof/>
               </w:rPr>
               <w:tab/>
@@ -1713,7 +1727,7 @@
                 <w:noProof/>
                 <w:webHidden/>
               </w:rPr>
-              <w:instrText xml:space="preserve"> PAGEREF _Toc103890786 \h </w:instrText>
+              <w:instrText xml:space="preserve"> PAGEREF _Toc103892843 \h </w:instrText>
             </w:r>
             <w:r>
               <w:rPr>
@@ -1752,10 +1766,11 @@
               <w:tab w:val="right" w:leader="dot" w:pos="9350"/>
             </w:tabs>
             <w:rPr>
+              <w:rFonts w:eastAsiaTheme="minorEastAsia"/>
               <w:noProof/>
             </w:rPr>
           </w:pPr>
-          <w:hyperlink w:anchor="_Toc103890787" w:history="1">
+          <w:hyperlink w:anchor="_Toc103892844" w:history="1">
             <w:r>
               <w:rPr>
                 <w:rStyle w:val="Hyperlink"/>
@@ -1765,6 +1780,7 @@
             </w:r>
             <w:r>
               <w:rPr>
+                <w:rFonts w:eastAsiaTheme="minorEastAsia"/>
                 <w:noProof/>
               </w:rPr>
               <w:tab/>
@@ -1795,7 +1811,7 @@
                 <w:noProof/>
                 <w:webHidden/>
               </w:rPr>
-              <w:instrText xml:space="preserve"> PAGEREF _Toc103890787 \h </w:instrText>
+              <w:instrText xml:space="preserve"> PAGEREF _Toc103892844 \h </w:instrText>
             </w:r>
             <w:r>
               <w:rPr>
@@ -1834,10 +1850,11 @@
               <w:tab w:val="right" w:leader="dot" w:pos="9350"/>
             </w:tabs>
             <w:rPr>
+              <w:rFonts w:eastAsiaTheme="minorEastAsia"/>
               <w:noProof/>
             </w:rPr>
           </w:pPr>
-          <w:hyperlink w:anchor="_Toc103890788" w:history="1">
+          <w:hyperlink w:anchor="_Toc103892845" w:history="1">
             <w:r>
               <w:rPr>
                 <w:rStyle w:val="Hyperlink"/>
@@ -1847,6 +1864,7 @@
             </w:r>
             <w:r>
               <w:rPr>
+                <w:rFonts w:eastAsiaTheme="minorEastAsia"/>
                 <w:noProof/>
               </w:rPr>
               <w:tab/>
@@ -1877,7 +1895,7 @@
                 <w:noProof/>
                 <w:webHidden/>
               </w:rPr>
-              <w:instrText xml:space="preserve"> PAGEREF _Toc103890788 \h </w:instrText>
+              <w:instrText xml:space="preserve"> PAGEREF _Toc103892845 \h </w:instrText>
             </w:r>
             <w:r>
               <w:rPr>
@@ -1916,10 +1934,11 @@
               <w:tab w:val="right" w:leader="dot" w:pos="9350"/>
             </w:tabs>
             <w:rPr>
+              <w:rFonts w:eastAsiaTheme="minorEastAsia"/>
               <w:noProof/>
             </w:rPr>
           </w:pPr>
-          <w:hyperlink w:anchor="_Toc103890789" w:history="1">
+          <w:hyperlink w:anchor="_Toc103892846" w:history="1">
             <w:r>
               <w:rPr>
                 <w:rStyle w:val="Hyperlink"/>
@@ -1929,6 +1948,7 @@
             </w:r>
             <w:r>
               <w:rPr>
+                <w:rFonts w:eastAsiaTheme="minorEastAsia"/>
                 <w:noProof/>
               </w:rPr>
               <w:tab/>
@@ -1959,7 +1979,7 @@
                 <w:noProof/>
                 <w:webHidden/>
               </w:rPr>
-              <w:instrText xml:space="preserve"> PAGEREF _Toc103890789 \h </w:instrText>
+              <w:instrText xml:space="preserve"> PAGEREF _Toc103892846 \h </w:instrText>
             </w:r>
             <w:r>
               <w:rPr>
@@ -1998,10 +2018,11 @@
               <w:tab w:val="right" w:leader="dot" w:pos="9350"/>
             </w:tabs>
             <w:rPr>
+              <w:rFonts w:eastAsiaTheme="minorEastAsia"/>
               <w:noProof/>
             </w:rPr>
           </w:pPr>
-          <w:hyperlink w:anchor="_Toc103890790" w:history="1">
+          <w:hyperlink w:anchor="_Toc103892847" w:history="1">
             <w:r>
               <w:rPr>
                 <w:rStyle w:val="Hyperlink"/>
@@ -2011,6 +2032,7 @@
             </w:r>
             <w:r>
               <w:rPr>
+                <w:rFonts w:eastAsiaTheme="minorEastAsia"/>
                 <w:noProof/>
               </w:rPr>
               <w:tab/>
@@ -2041,89 +2063,7 @@
                 <w:noProof/>
                 <w:webHidden/>
               </w:rPr>
-              <w:instrText xml:space="preserve"> PAGEREF _Toc103890790 \h </w:instrText>
-            </w:r>
-            <w:r>
-              <w:rPr>
-                <w:noProof/>
-                <w:webHidden/>
-              </w:rPr>
-            </w:r>
-            <w:r>
-              <w:rPr>
-                <w:noProof/>
-                <w:webHidden/>
-              </w:rPr>
-              <w:fldChar w:fldCharType="separate"/>
-            </w:r>
-            <w:r>
-              <w:rPr>
-                <w:noProof/>
-                <w:webHidden/>
-              </w:rPr>
-              <w:t>3</w:t>
-            </w:r>
-            <w:r>
-              <w:rPr>
-                <w:noProof/>
-                <w:webHidden/>
-              </w:rPr>
-              <w:fldChar w:fldCharType="end"/>
-            </w:r>
-          </w:hyperlink>
-        </w:p>
-        <w:p>
-          <w:pPr>
-            <w:pStyle w:val="TOC2"/>
-            <w:tabs>
-              <w:tab w:val="left" w:pos="1100"/>
-              <w:tab w:val="right" w:leader="dot" w:pos="9350"/>
-            </w:tabs>
-            <w:rPr>
-              <w:noProof/>
-            </w:rPr>
-          </w:pPr>
-          <w:hyperlink w:anchor="_Toc103890791" w:history="1">
-            <w:r>
-              <w:rPr>
-                <w:rStyle w:val="Hyperlink"/>
-                <w:noProof/>
-              </w:rPr>
-              <w:t>2.4.1.</w:t>
-            </w:r>
-            <w:r>
-              <w:rPr>
-                <w:noProof/>
-              </w:rPr>
-              <w:tab/>
-            </w:r>
-            <w:r>
-              <w:rPr>
-                <w:rStyle w:val="Hyperlink"/>
-                <w:noProof/>
-              </w:rPr>
-              <w:t>Unit Test:</w:t>
-            </w:r>
-            <w:r>
-              <w:rPr>
-                <w:noProof/>
-                <w:webHidden/>
-              </w:rPr>
-              <w:tab/>
-            </w:r>
-            <w:r>
-              <w:rPr>
-                <w:noProof/>
-                <w:webHidden/>
-              </w:rPr>
-              <w:fldChar w:fldCharType="begin"/>
-            </w:r>
-            <w:r>
-              <w:rPr>
-                <w:noProof/>
-                <w:webHidden/>
-              </w:rPr>
-              <w:instrText xml:space="preserve"> PAGEREF _Toc103890791 \h </w:instrText>
+              <w:instrText xml:space="preserve"> PAGEREF _Toc103892847 \h </w:instrText>
             </w:r>
             <w:r>
               <w:rPr>
@@ -2162,19 +2102,21 @@
               <w:tab w:val="right" w:leader="dot" w:pos="9350"/>
             </w:tabs>
             <w:rPr>
+              <w:rFonts w:eastAsiaTheme="minorEastAsia"/>
               <w:noProof/>
             </w:rPr>
           </w:pPr>
-          <w:hyperlink w:anchor="_Toc103890792" w:history="1">
+          <w:hyperlink w:anchor="_Toc103892848" w:history="1">
             <w:r>
               <w:rPr>
                 <w:rStyle w:val="Hyperlink"/>
                 <w:noProof/>
               </w:rPr>
-              <w:t>2.4.2.</w:t>
-            </w:r>
-            <w:r>
-              <w:rPr>
+              <w:t>2.4.1.</w:t>
+            </w:r>
+            <w:r>
+              <w:rPr>
+                <w:rFonts w:eastAsiaTheme="minorEastAsia"/>
                 <w:noProof/>
               </w:rPr>
               <w:tab/>
@@ -2184,7 +2126,7 @@
                 <w:rStyle w:val="Hyperlink"/>
                 <w:noProof/>
               </w:rPr>
-              <w:t>Exploratory</w:t>
+              <w:t>Unit Test:</w:t>
             </w:r>
             <w:r>
               <w:rPr>
@@ -2205,7 +2147,7 @@
                 <w:noProof/>
                 <w:webHidden/>
               </w:rPr>
-              <w:instrText xml:space="preserve"> PAGEREF _Toc103890792 \h </w:instrText>
+              <w:instrText xml:space="preserve"> PAGEREF _Toc103892848 \h </w:instrText>
             </w:r>
             <w:r>
               <w:rPr>
@@ -2244,19 +2186,21 @@
               <w:tab w:val="right" w:leader="dot" w:pos="9350"/>
             </w:tabs>
             <w:rPr>
+              <w:rFonts w:eastAsiaTheme="minorEastAsia"/>
               <w:noProof/>
             </w:rPr>
           </w:pPr>
-          <w:hyperlink w:anchor="_Toc103890793" w:history="1">
+          <w:hyperlink w:anchor="_Toc103892849" w:history="1">
             <w:r>
               <w:rPr>
                 <w:rStyle w:val="Hyperlink"/>
                 <w:noProof/>
               </w:rPr>
-              <w:t>2.4.3.</w:t>
-            </w:r>
-            <w:r>
-              <w:rPr>
+              <w:t>2.4.2.</w:t>
+            </w:r>
+            <w:r>
+              <w:rPr>
+                <w:rFonts w:eastAsiaTheme="minorEastAsia"/>
                 <w:noProof/>
               </w:rPr>
               <w:tab/>
@@ -2266,7 +2210,7 @@
                 <w:rStyle w:val="Hyperlink"/>
                 <w:noProof/>
               </w:rPr>
-              <w:t>Functional Test</w:t>
+              <w:t>Exploratory</w:t>
             </w:r>
             <w:r>
               <w:rPr>
@@ -2287,7 +2231,7 @@
                 <w:noProof/>
                 <w:webHidden/>
               </w:rPr>
-              <w:instrText xml:space="preserve"> PAGEREF _Toc103890793 \h </w:instrText>
+              <w:instrText xml:space="preserve"> PAGEREF _Toc103892849 \h </w:instrText>
             </w:r>
             <w:r>
               <w:rPr>
@@ -2307,7 +2251,7 @@
                 <w:noProof/>
                 <w:webHidden/>
               </w:rPr>
-              <w:t>4</w:t>
+              <w:t>3</w:t>
             </w:r>
             <w:r>
               <w:rPr>
@@ -2326,19 +2270,105 @@
               <w:tab w:val="right" w:leader="dot" w:pos="9350"/>
             </w:tabs>
             <w:rPr>
+              <w:rFonts w:eastAsiaTheme="minorEastAsia"/>
               <w:noProof/>
             </w:rPr>
           </w:pPr>
-          <w:hyperlink w:anchor="_Toc103890794" w:history="1">
+          <w:hyperlink w:anchor="_Toc103892850" w:history="1">
             <w:r>
               <w:rPr>
                 <w:rStyle w:val="Hyperlink"/>
                 <w:noProof/>
               </w:rPr>
+              <w:t>2.4.3.</w:t>
+            </w:r>
+            <w:r>
+              <w:rPr>
+                <w:rFonts w:eastAsiaTheme="minorEastAsia"/>
+                <w:noProof/>
+              </w:rPr>
+              <w:tab/>
+            </w:r>
+            <w:r>
+              <w:rPr>
+                <w:rStyle w:val="Hyperlink"/>
+                <w:noProof/>
+              </w:rPr>
+              <w:t>Functional Test</w:t>
+            </w:r>
+            <w:r>
+              <w:rPr>
+                <w:noProof/>
+                <w:webHidden/>
+              </w:rPr>
+              <w:tab/>
+            </w:r>
+            <w:r>
+              <w:rPr>
+                <w:noProof/>
+                <w:webHidden/>
+              </w:rPr>
+              <w:fldChar w:fldCharType="begin"/>
+            </w:r>
+            <w:r>
+              <w:rPr>
+                <w:noProof/>
+                <w:webHidden/>
+              </w:rPr>
+              <w:instrText xml:space="preserve"> PAGEREF _Toc103892850 \h </w:instrText>
+            </w:r>
+            <w:r>
+              <w:rPr>
+                <w:noProof/>
+                <w:webHidden/>
+              </w:rPr>
+            </w:r>
+            <w:r>
+              <w:rPr>
+                <w:noProof/>
+                <w:webHidden/>
+              </w:rPr>
+              <w:fldChar w:fldCharType="separate"/>
+            </w:r>
+            <w:r>
+              <w:rPr>
+                <w:noProof/>
+                <w:webHidden/>
+              </w:rPr>
+              <w:t>4</w:t>
+            </w:r>
+            <w:r>
+              <w:rPr>
+                <w:noProof/>
+                <w:webHidden/>
+              </w:rPr>
+              <w:fldChar w:fldCharType="end"/>
+            </w:r>
+          </w:hyperlink>
+        </w:p>
+        <w:p>
+          <w:pPr>
+            <w:pStyle w:val="TOC3"/>
+            <w:tabs>
+              <w:tab w:val="left" w:pos="1320"/>
+              <w:tab w:val="right" w:leader="dot" w:pos="9350"/>
+            </w:tabs>
+            <w:rPr>
+              <w:rFonts w:eastAsiaTheme="minorEastAsia"/>
+              <w:noProof/>
+            </w:rPr>
+          </w:pPr>
+          <w:hyperlink w:anchor="_Toc103892851" w:history="1">
+            <w:r>
+              <w:rPr>
+                <w:rStyle w:val="Hyperlink"/>
+                <w:noProof/>
+              </w:rPr>
               <w:t>2.4.4.</w:t>
             </w:r>
             <w:r>
               <w:rPr>
+                <w:rFonts w:eastAsiaTheme="minorEastAsia"/>
                 <w:noProof/>
               </w:rPr>
               <w:tab/>
@@ -2369,7 +2399,7 @@
                 <w:noProof/>
                 <w:webHidden/>
               </w:rPr>
-              <w:instrText xml:space="preserve"> PAGEREF _Toc103890794 \h </w:instrText>
+              <w:instrText xml:space="preserve"> PAGEREF _Toc103892851 \h </w:instrText>
             </w:r>
             <w:r>
               <w:rPr>
@@ -2408,10 +2438,11 @@
               <w:tab w:val="right" w:leader="dot" w:pos="9350"/>
             </w:tabs>
             <w:rPr>
+              <w:rFonts w:eastAsiaTheme="minorEastAsia"/>
               <w:noProof/>
             </w:rPr>
           </w:pPr>
-          <w:hyperlink w:anchor="_Toc103890795" w:history="1">
+          <w:hyperlink w:anchor="_Toc103892852" w:history="1">
             <w:r>
               <w:rPr>
                 <w:rStyle w:val="Hyperlink"/>
@@ -2421,6 +2452,7 @@
             </w:r>
             <w:r>
               <w:rPr>
+                <w:rFonts w:eastAsiaTheme="minorEastAsia"/>
                 <w:noProof/>
               </w:rPr>
               <w:tab/>
@@ -2451,7 +2483,7 @@
                 <w:noProof/>
                 <w:webHidden/>
               </w:rPr>
-              <w:instrText xml:space="preserve"> PAGEREF _Toc103890795 \h </w:instrText>
+              <w:instrText xml:space="preserve"> PAGEREF _Toc103892852 \h </w:instrText>
             </w:r>
             <w:r>
               <w:rPr>
@@ -2490,10 +2522,11 @@
               <w:tab w:val="right" w:leader="dot" w:pos="9350"/>
             </w:tabs>
             <w:rPr>
+              <w:rFonts w:eastAsiaTheme="minorEastAsia"/>
               <w:noProof/>
             </w:rPr>
           </w:pPr>
-          <w:hyperlink w:anchor="_Toc103890796" w:history="1">
+          <w:hyperlink w:anchor="_Toc103892853" w:history="1">
             <w:r>
               <w:rPr>
                 <w:rStyle w:val="Hyperlink"/>
@@ -2503,6 +2536,7 @@
             </w:r>
             <w:r>
               <w:rPr>
+                <w:rFonts w:eastAsiaTheme="minorEastAsia"/>
                 <w:noProof/>
               </w:rPr>
               <w:tab/>
@@ -2533,7 +2567,7 @@
                 <w:noProof/>
                 <w:webHidden/>
               </w:rPr>
-              <w:instrText xml:space="preserve"> PAGEREF _Toc103890796 \h </w:instrText>
+              <w:instrText xml:space="preserve"> PAGEREF _Toc103892853 \h </w:instrText>
             </w:r>
             <w:r>
               <w:rPr>
@@ -2572,10 +2606,11 @@
               <w:tab w:val="right" w:leader="dot" w:pos="9350"/>
             </w:tabs>
             <w:rPr>
+              <w:rFonts w:eastAsiaTheme="minorEastAsia"/>
               <w:noProof/>
             </w:rPr>
           </w:pPr>
-          <w:hyperlink w:anchor="_Toc103890797" w:history="1">
+          <w:hyperlink w:anchor="_Toc103892854" w:history="1">
             <w:r>
               <w:rPr>
                 <w:rStyle w:val="Hyperlink"/>
@@ -2585,6 +2620,7 @@
             </w:r>
             <w:r>
               <w:rPr>
+                <w:rFonts w:eastAsiaTheme="minorEastAsia"/>
                 <w:noProof/>
               </w:rPr>
               <w:tab/>
@@ -2615,7 +2651,7 @@
                 <w:noProof/>
                 <w:webHidden/>
               </w:rPr>
-              <w:instrText xml:space="preserve"> PAGEREF _Toc103890797 \h </w:instrText>
+              <w:instrText xml:space="preserve"> PAGEREF _Toc103892854 \h </w:instrText>
             </w:r>
             <w:r>
               <w:rPr>
@@ -2654,10 +2690,11 @@
               <w:tab w:val="right" w:leader="dot" w:pos="9350"/>
             </w:tabs>
             <w:rPr>
+              <w:rFonts w:eastAsiaTheme="minorEastAsia"/>
               <w:noProof/>
             </w:rPr>
           </w:pPr>
-          <w:hyperlink w:anchor="_Toc103890798" w:history="1">
+          <w:hyperlink w:anchor="_Toc103892855" w:history="1">
             <w:r>
               <w:rPr>
                 <w:rStyle w:val="Hyperlink"/>
@@ -2667,6 +2704,7 @@
             </w:r>
             <w:r>
               <w:rPr>
+                <w:rFonts w:eastAsiaTheme="minorEastAsia"/>
                 <w:noProof/>
               </w:rPr>
               <w:tab/>
@@ -2697,7 +2735,7 @@
                 <w:noProof/>
                 <w:webHidden/>
               </w:rPr>
-              <w:instrText xml:space="preserve"> PAGEREF _Toc103890798 \h </w:instrText>
+              <w:instrText xml:space="preserve"> PAGEREF _Toc103892855 \h </w:instrText>
             </w:r>
             <w:r>
               <w:rPr>
@@ -2736,10 +2774,11 @@
               <w:tab w:val="right" w:leader="dot" w:pos="9350"/>
             </w:tabs>
             <w:rPr>
+              <w:rFonts w:eastAsiaTheme="minorEastAsia"/>
               <w:noProof/>
             </w:rPr>
           </w:pPr>
-          <w:hyperlink w:anchor="_Toc103890799" w:history="1">
+          <w:hyperlink w:anchor="_Toc103892856" w:history="1">
             <w:r>
               <w:rPr>
                 <w:rStyle w:val="Hyperlink"/>
@@ -2749,6 +2788,7 @@
             </w:r>
             <w:r>
               <w:rPr>
+                <w:rFonts w:eastAsiaTheme="minorEastAsia"/>
                 <w:noProof/>
               </w:rPr>
               <w:tab/>
@@ -2779,7 +2819,7 @@
                 <w:noProof/>
                 <w:webHidden/>
               </w:rPr>
-              <w:instrText xml:space="preserve"> PAGEREF _Toc103890799 \h </w:instrText>
+              <w:instrText xml:space="preserve"> PAGEREF _Toc103892856 \h </w:instrText>
             </w:r>
             <w:r>
               <w:rPr>
@@ -2818,10 +2858,11 @@
               <w:tab w:val="right" w:leader="dot" w:pos="9350"/>
             </w:tabs>
             <w:rPr>
+              <w:rFonts w:eastAsiaTheme="minorEastAsia"/>
               <w:noProof/>
             </w:rPr>
           </w:pPr>
-          <w:hyperlink w:anchor="_Toc103890800" w:history="1">
+          <w:hyperlink w:anchor="_Toc103892857" w:history="1">
             <w:r>
               <w:rPr>
                 <w:rStyle w:val="Hyperlink"/>
@@ -2831,6 +2872,7 @@
             </w:r>
             <w:r>
               <w:rPr>
+                <w:rFonts w:eastAsiaTheme="minorEastAsia"/>
                 <w:noProof/>
               </w:rPr>
               <w:tab/>
@@ -2861,7 +2903,7 @@
                 <w:noProof/>
                 <w:webHidden/>
               </w:rPr>
-              <w:instrText xml:space="preserve"> PAGEREF _Toc103890800 \h </w:instrText>
+              <w:instrText xml:space="preserve"> PAGEREF _Toc103892857 \h </w:instrText>
             </w:r>
             <w:r>
               <w:rPr>
@@ -2900,10 +2942,11 @@
               <w:tab w:val="right" w:leader="dot" w:pos="9350"/>
             </w:tabs>
             <w:rPr>
+              <w:rFonts w:eastAsiaTheme="minorEastAsia"/>
               <w:noProof/>
             </w:rPr>
           </w:pPr>
-          <w:hyperlink w:anchor="_Toc103890801" w:history="1">
+          <w:hyperlink w:anchor="_Toc103892858" w:history="1">
             <w:r>
               <w:rPr>
                 <w:rStyle w:val="Hyperlink"/>
@@ -2913,6 +2956,7 @@
             </w:r>
             <w:r>
               <w:rPr>
+                <w:rFonts w:eastAsiaTheme="minorEastAsia"/>
                 <w:noProof/>
               </w:rPr>
               <w:tab/>
@@ -2943,7 +2987,7 @@
                 <w:noProof/>
                 <w:webHidden/>
               </w:rPr>
-              <w:instrText xml:space="preserve"> PAGEREF _Toc103890801 \h </w:instrText>
+              <w:instrText xml:space="preserve"> PAGEREF _Toc103892858 \h </w:instrText>
             </w:r>
             <w:r>
               <w:rPr>
@@ -2982,10 +3026,11 @@
               <w:tab w:val="right" w:leader="dot" w:pos="9350"/>
             </w:tabs>
             <w:rPr>
+              <w:rFonts w:eastAsiaTheme="minorEastAsia"/>
               <w:noProof/>
             </w:rPr>
           </w:pPr>
-          <w:hyperlink w:anchor="_Toc103890802" w:history="1">
+          <w:hyperlink w:anchor="_Toc103892859" w:history="1">
             <w:r>
               <w:rPr>
                 <w:rStyle w:val="Hyperlink"/>
@@ -2995,6 +3040,7 @@
             </w:r>
             <w:r>
               <w:rPr>
+                <w:rFonts w:eastAsiaTheme="minorEastAsia"/>
                 <w:noProof/>
               </w:rPr>
               <w:tab/>
@@ -3025,7 +3071,7 @@
                 <w:noProof/>
                 <w:webHidden/>
               </w:rPr>
-              <w:instrText xml:space="preserve"> PAGEREF _Toc103890802 \h </w:instrText>
+              <w:instrText xml:space="preserve"> PAGEREF _Toc103892859 \h </w:instrText>
             </w:r>
             <w:r>
               <w:rPr>
@@ -3081,7 +3127,7 @@
           <w:numId w:val="1"/>
         </w:numPr>
       </w:pPr>
-      <w:bookmarkStart w:id="0" w:name="_Toc103890779"/>
+      <w:bookmarkStart w:id="0" w:name="_Toc103892836"/>
       <w:r>
         <w:lastRenderedPageBreak/>
         <w:t>Introduction</w:t>
@@ -3096,7 +3142,7 @@
           <w:numId w:val="1"/>
         </w:numPr>
       </w:pPr>
-      <w:bookmarkStart w:id="1" w:name="_Toc103890780"/>
+      <w:bookmarkStart w:id="1" w:name="_Toc103892837"/>
       <w:r>
         <w:t>Purpose of the document</w:t>
       </w:r>
@@ -3163,7 +3209,7 @@
           <w:numId w:val="1"/>
         </w:numPr>
       </w:pPr>
-      <w:bookmarkStart w:id="2" w:name="_Toc103890781"/>
+      <w:bookmarkStart w:id="2" w:name="_Toc103892838"/>
       <w:r>
         <w:t>Projec</w:t>
       </w:r>
@@ -3212,7 +3258,7 @@
           <w:numId w:val="1"/>
         </w:numPr>
       </w:pPr>
-      <w:bookmarkStart w:id="3" w:name="_Toc103890782"/>
+      <w:bookmarkStart w:id="3" w:name="_Toc103892839"/>
       <w:r>
         <w:t>Audience</w:t>
       </w:r>
@@ -3289,7 +3335,7 @@
           <w:numId w:val="1"/>
         </w:numPr>
       </w:pPr>
-      <w:bookmarkStart w:id="4" w:name="_Toc103890783"/>
+      <w:bookmarkStart w:id="4" w:name="_Toc103892840"/>
       <w:r>
         <w:t>Test Strategy</w:t>
       </w:r>
@@ -3303,7 +3349,7 @@
           <w:numId w:val="1"/>
         </w:numPr>
       </w:pPr>
-      <w:bookmarkStart w:id="5" w:name="_Toc103890784"/>
+      <w:bookmarkStart w:id="5" w:name="_Toc103892841"/>
       <w:r>
         <w:t>Test Objectives</w:t>
       </w:r>
@@ -3380,7 +3426,7 @@
           <w:numId w:val="1"/>
         </w:numPr>
       </w:pPr>
-      <w:bookmarkStart w:id="6" w:name="_Toc103890785"/>
+      <w:bookmarkStart w:id="6" w:name="_Toc103892842"/>
       <w:r>
         <w:t>Test Assumptions</w:t>
       </w:r>
@@ -3397,7 +3443,7 @@
           <w:color w:val="000000" w:themeColor="text1"/>
         </w:rPr>
       </w:pPr>
-      <w:bookmarkStart w:id="7" w:name="_Toc103890786"/>
+      <w:bookmarkStart w:id="7" w:name="_Toc103892843"/>
       <w:r>
         <w:rPr>
           <w:color w:val="000000" w:themeColor="text1"/>
@@ -3422,7 +3468,7 @@
           <w:numId w:val="1"/>
         </w:numPr>
       </w:pPr>
-      <w:bookmarkStart w:id="8" w:name="_Toc103890787"/>
+      <w:bookmarkStart w:id="8" w:name="_Toc103892844"/>
       <w:r>
         <w:lastRenderedPageBreak/>
         <w:t>General</w:t>
@@ -3488,7 +3534,7 @@
           <w:numId w:val="1"/>
         </w:numPr>
       </w:pPr>
-      <w:bookmarkStart w:id="9" w:name="_Toc103890788"/>
+      <w:bookmarkStart w:id="9" w:name="_Toc103892845"/>
       <w:r>
         <w:t>User Acceptance testing (UAT)</w:t>
       </w:r>
@@ -3507,7 +3553,7 @@
           <w:numId w:val="1"/>
         </w:numPr>
       </w:pPr>
-      <w:bookmarkStart w:id="10" w:name="_Toc103890789"/>
+      <w:bookmarkStart w:id="10" w:name="_Toc103892846"/>
       <w:r>
         <w:t>Test Principles</w:t>
       </w:r>
@@ -3569,75 +3615,11 @@
           <w:numId w:val="1"/>
         </w:numPr>
       </w:pPr>
-      <w:bookmarkStart w:id="11" w:name="_Toc103890790"/>
+      <w:bookmarkStart w:id="11" w:name="_Toc103892847"/>
       <w:r>
         <w:t>Scope and Levels of testing</w:t>
       </w:r>
       <w:bookmarkEnd w:id="11"/>
-    </w:p>
-    <w:p>
-      <w:pPr>
-        <w:pStyle w:val="Heading2"/>
-        <w:numPr>
-          <w:ilvl w:val="2"/>
-          <w:numId w:val="1"/>
-        </w:numPr>
-      </w:pPr>
-      <w:bookmarkStart w:id="12" w:name="_Toc103890791"/>
-      <w:r>
-        <w:t>Unit Test:</w:t>
-      </w:r>
-      <w:bookmarkEnd w:id="12"/>
-    </w:p>
-    <w:p>
-      <w:r>
-        <w:rPr>
-          <w:u w:val="single"/>
-        </w:rPr>
-        <w:t>PURPOSE:</w:t>
-      </w:r>
-      <w:r>
-        <w:rPr>
-          <w:u w:val="single"/>
-        </w:rPr>
-        <w:t xml:space="preserve"> </w:t>
-      </w:r>
-      <w:r>
-        <w:t xml:space="preserve">the purpose of this test is to validate that every function (unit) of the product is performing as it should be </w:t>
-      </w:r>
-    </w:p>
-    <w:p>
-      <w:r>
-        <w:rPr>
-          <w:u w:val="single"/>
-        </w:rPr>
-        <w:t>SCOPE</w:t>
-      </w:r>
-      <w:r>
-        <w:t>: Developing team make sure that the units are working as it should.</w:t>
-      </w:r>
-    </w:p>
-    <w:p>
-      <w:r>
-        <w:rPr>
-          <w:u w:val="single"/>
-        </w:rPr>
-        <w:t>TESTERS:</w:t>
-      </w:r>
-      <w:r>
-        <w:t xml:space="preserve"> the developing team.</w:t>
-      </w:r>
-    </w:p>
-    <w:p>
-      <w:r>
-        <w:rPr>
-          <w:u w:val="single"/>
-        </w:rPr>
-        <w:t>TIMING:</w:t>
-      </w:r>
-      <w:r>
-        <w:t xml:space="preserve"> after writing the code and done by reviews.</w:t>
-      </w:r>
     </w:p>
     <w:p>
       <w:pPr>
@@ -3647,11 +3629,11 @@
           <w:numId w:val="1"/>
         </w:numPr>
       </w:pPr>
-      <w:bookmarkStart w:id="13" w:name="_Toc103890792"/>
-      <w:r>
-        <w:t>Exploratory</w:t>
-      </w:r>
-      <w:bookmarkEnd w:id="13"/>
+      <w:bookmarkStart w:id="12" w:name="_Toc103892848"/>
+      <w:r>
+        <w:t>Unit Test:</w:t>
+      </w:r>
+      <w:bookmarkEnd w:id="12"/>
     </w:p>
     <w:p>
       <w:r>
@@ -3661,23 +3643,24 @@
         <w:t>PURPOSE:</w:t>
       </w:r>
       <w:r>
-        <w:t xml:space="preserve"> the purpose of this test is to make sure critical defects are removed before the</w:t>
-      </w:r>
-    </w:p>
-    <w:p>
-      <w:r>
-        <w:t>next levels of testing can start.</w:t>
-      </w:r>
-    </w:p>
-    <w:p>
-      <w:r>
         <w:rPr>
           <w:u w:val="single"/>
         </w:rPr>
-        <w:t>SCOPE:</w:t>
-      </w:r>
-      <w:r>
-        <w:t xml:space="preserve"> First level navigation, Client, and admin modules</w:t>
+        <w:t xml:space="preserve"> </w:t>
+      </w:r>
+      <w:r>
+        <w:t xml:space="preserve">the purpose of this test is to validate that every function (unit) of the product is performing as it should be </w:t>
+      </w:r>
+    </w:p>
+    <w:p>
+      <w:r>
+        <w:rPr>
+          <w:u w:val="single"/>
+        </w:rPr>
+        <w:t>SCOPE</w:t>
+      </w:r>
+      <w:r>
+        <w:t>: Developing team make sure that the units are working as it should.</w:t>
       </w:r>
     </w:p>
     <w:p>
@@ -3688,23 +3671,7 @@
         <w:t>TESTERS:</w:t>
       </w:r>
       <w:r>
-        <w:t xml:space="preserve"> Testing team.</w:t>
-      </w:r>
-    </w:p>
-    <w:p>
-      <w:r>
-        <w:rPr>
-          <w:u w:val="single"/>
-        </w:rPr>
-        <w:t>METHOD:</w:t>
-      </w:r>
-      <w:r>
-        <w:t xml:space="preserve"> this exploratory testing is carried out in the application without any test scripts</w:t>
-      </w:r>
-    </w:p>
-    <w:p>
-      <w:r>
-        <w:t>and documentation</w:t>
+        <w:t xml:space="preserve"> the developing team.</w:t>
       </w:r>
     </w:p>
     <w:p>
@@ -3715,13 +3682,9 @@
         <w:t>TIMING:</w:t>
       </w:r>
       <w:r>
-        <w:t xml:space="preserve"> at the beginning of each cycle.</w:t>
+        <w:t xml:space="preserve"> after writing the code and done by reviews.</w:t>
       </w:r>
     </w:p>
-    <w:p/>
-    <w:p/>
-    <w:p/>
-    <w:p/>
     <w:p>
       <w:pPr>
         <w:pStyle w:val="Heading3"/>
@@ -3730,12 +3693,98 @@
           <w:numId w:val="1"/>
         </w:numPr>
       </w:pPr>
-      <w:bookmarkStart w:id="14" w:name="_Toc103890793"/>
+      <w:bookmarkStart w:id="13" w:name="_Toc103892849"/>
+      <w:r>
+        <w:t>Exploratory</w:t>
+      </w:r>
+      <w:bookmarkEnd w:id="13"/>
+    </w:p>
+    <w:p>
+      <w:r>
+        <w:rPr>
+          <w:u w:val="single"/>
+        </w:rPr>
+        <w:t>PURPOSE:</w:t>
+      </w:r>
+      <w:r>
+        <w:t xml:space="preserve"> the purpose of this test is to make sure critical defects are removed before the</w:t>
+      </w:r>
+    </w:p>
+    <w:p>
+      <w:r>
+        <w:t>next levels of testing can start.</w:t>
+      </w:r>
+    </w:p>
+    <w:p>
+      <w:r>
+        <w:rPr>
+          <w:u w:val="single"/>
+        </w:rPr>
+        <w:t>SCOPE:</w:t>
+      </w:r>
+      <w:r>
+        <w:t xml:space="preserve"> First level navigation, Client, and admin modules</w:t>
+      </w:r>
+    </w:p>
+    <w:p>
+      <w:r>
+        <w:rPr>
+          <w:u w:val="single"/>
+        </w:rPr>
+        <w:t>TESTERS:</w:t>
+      </w:r>
+      <w:r>
+        <w:t xml:space="preserve"> Testing team.</w:t>
+      </w:r>
+    </w:p>
+    <w:p>
+      <w:r>
+        <w:rPr>
+          <w:u w:val="single"/>
+        </w:rPr>
+        <w:t>METHOD:</w:t>
+      </w:r>
+      <w:r>
+        <w:t xml:space="preserve"> this exploratory testing is carried out in the application without any test scripts</w:t>
+      </w:r>
+    </w:p>
+    <w:p>
+      <w:r>
+        <w:t>and documentation</w:t>
+      </w:r>
+    </w:p>
+    <w:p>
+      <w:r>
+        <w:rPr>
+          <w:u w:val="single"/>
+        </w:rPr>
+        <w:t>TIMING:</w:t>
+      </w:r>
+      <w:r>
+        <w:t xml:space="preserve"> at the beginning of each cycle.</w:t>
+      </w:r>
+    </w:p>
+    <w:p/>
+    <w:p/>
+    <w:p/>
+    <w:p>
+      <w:bookmarkStart w:id="14" w:name="_GoBack"/>
+      <w:bookmarkEnd w:id="14"/>
+    </w:p>
+    <w:p>
+      <w:pPr>
+        <w:pStyle w:val="Heading3"/>
+        <w:numPr>
+          <w:ilvl w:val="2"/>
+          <w:numId w:val="1"/>
+        </w:numPr>
+      </w:pPr>
+      <w:bookmarkStart w:id="15" w:name="_Toc103892850"/>
       <w:r>
         <w:lastRenderedPageBreak/>
         <w:t>Functional Test</w:t>
       </w:r>
-      <w:bookmarkEnd w:id="14"/>
+      <w:bookmarkEnd w:id="15"/>
     </w:p>
     <w:p>
       <w:r>
@@ -4224,11 +4273,11 @@
           <w:numId w:val="1"/>
         </w:numPr>
       </w:pPr>
-      <w:bookmarkStart w:id="15" w:name="_Toc103890794"/>
+      <w:bookmarkStart w:id="16" w:name="_Toc103892851"/>
       <w:r>
         <w:t>User Acceptance Test (UAT)</w:t>
       </w:r>
-      <w:bookmarkEnd w:id="15"/>
+      <w:bookmarkEnd w:id="16"/>
     </w:p>
     <w:p>
       <w:r>
@@ -4305,11 +4354,11 @@
           <w:numId w:val="1"/>
         </w:numPr>
       </w:pPr>
-      <w:bookmarkStart w:id="16" w:name="_Toc103890795"/>
+      <w:bookmarkStart w:id="17" w:name="_Toc103892852"/>
       <w:r>
         <w:t>Execution strategy</w:t>
       </w:r>
-      <w:bookmarkEnd w:id="16"/>
+      <w:bookmarkEnd w:id="17"/>
     </w:p>
     <w:p>
       <w:pPr>
@@ -4319,11 +4368,11 @@
           <w:numId w:val="1"/>
         </w:numPr>
       </w:pPr>
-      <w:bookmarkStart w:id="17" w:name="_Toc103890796"/>
+      <w:bookmarkStart w:id="18" w:name="_Toc103892853"/>
       <w:r>
         <w:t>Entry and Exit Criteria</w:t>
       </w:r>
-      <w:bookmarkEnd w:id="17"/>
+      <w:bookmarkEnd w:id="18"/>
     </w:p>
     <w:p>
       <w:r>
@@ -4745,11 +4794,11 @@
           <w:numId w:val="1"/>
         </w:numPr>
       </w:pPr>
-      <w:bookmarkStart w:id="18" w:name="_Toc103890797"/>
+      <w:bookmarkStart w:id="19" w:name="_Toc103892854"/>
       <w:r>
         <w:t>Validation and Defect Management</w:t>
       </w:r>
-      <w:bookmarkEnd w:id="18"/>
+      <w:bookmarkEnd w:id="19"/>
       <w:r>
         <w:t xml:space="preserve"> </w:t>
       </w:r>
@@ -5017,11 +5066,11 @@
           <w:numId w:val="1"/>
         </w:numPr>
       </w:pPr>
-      <w:bookmarkStart w:id="19" w:name="_Toc103890798"/>
+      <w:bookmarkStart w:id="20" w:name="_Toc103892855"/>
       <w:r>
         <w:t>Defect Tracking &amp; Reporting</w:t>
       </w:r>
-      <w:bookmarkEnd w:id="19"/>
+      <w:bookmarkEnd w:id="20"/>
       <w:r>
         <w:t xml:space="preserve"> </w:t>
       </w:r>
@@ -6388,12 +6437,12 @@
           <w:numId w:val="1"/>
         </w:numPr>
       </w:pPr>
-      <w:bookmarkStart w:id="20" w:name="_Toc103890799"/>
+      <w:bookmarkStart w:id="21" w:name="_Toc103892856"/>
       <w:r>
         <w:lastRenderedPageBreak/>
         <w:t>Test Management process</w:t>
       </w:r>
-      <w:bookmarkEnd w:id="20"/>
+      <w:bookmarkEnd w:id="21"/>
     </w:p>
     <w:p>
       <w:pPr>
@@ -6403,11 +6452,11 @@
           <w:numId w:val="1"/>
         </w:numPr>
       </w:pPr>
-      <w:bookmarkStart w:id="21" w:name="_Toc103890800"/>
+      <w:bookmarkStart w:id="22" w:name="_Toc103892857"/>
       <w:r>
         <w:t>Test Management tool</w:t>
       </w:r>
-      <w:bookmarkEnd w:id="21"/>
+      <w:bookmarkEnd w:id="22"/>
     </w:p>
     <w:p>
       <w:r>
@@ -6459,11 +6508,11 @@
           <w:numId w:val="1"/>
         </w:numPr>
       </w:pPr>
-      <w:bookmarkStart w:id="22" w:name="_Toc103890801"/>
+      <w:bookmarkStart w:id="23" w:name="_Toc103892858"/>
       <w:r>
         <w:t>Test Design process</w:t>
       </w:r>
-      <w:bookmarkEnd w:id="22"/>
+      <w:bookmarkEnd w:id="23"/>
     </w:p>
     <w:p>
       <w:pPr>
@@ -6562,11 +6611,11 @@
           <w:numId w:val="1"/>
         </w:numPr>
       </w:pPr>
-      <w:bookmarkStart w:id="23" w:name="_Toc103890802"/>
+      <w:bookmarkStart w:id="24" w:name="_Toc103892859"/>
       <w:r>
         <w:t>Test execution process</w:t>
       </w:r>
-      <w:bookmarkEnd w:id="23"/>
+      <w:bookmarkEnd w:id="24"/>
     </w:p>
     <w:p>
       <w:r>
@@ -6688,12 +6737,7 @@
         <w:t xml:space="preserve">Traceability matrix </w:t>
       </w:r>
       <w:r>
-        <w:t>and map it against the test case leve</w:t>
-      </w:r>
-      <w:bookmarkStart w:id="24" w:name="_GoBack"/>
-      <w:bookmarkEnd w:id="24"/>
-      <w:r>
-        <w:t>l or at the specific step that issue was encountered</w:t>
+        <w:t>and map it against the test case level or at the specific step that issue was encountered</w:t>
       </w:r>
       <w:r>
         <w:t xml:space="preserve"> after confirming with Test team</w:t>
@@ -11359,28 +11403,28 @@
     </dgm:pt>
   </dgm:ptLst>
   <dgm:cxnLst>
+    <dgm:cxn modelId="{D0AB25BF-B6DA-4BE6-B399-A5700A641C11}" type="presOf" srcId="{D07A6EBE-C185-40FE-9453-24E57B3E84D3}" destId="{6508216E-4AFA-43D5-A92D-EF8FFA4C394C}" srcOrd="0" destOrd="0" presId="urn:microsoft.com/office/officeart/2005/8/layout/hProcess9"/>
+    <dgm:cxn modelId="{63949198-1607-4B02-8E13-0284FC28083F}" type="presOf" srcId="{ED4A2553-90EA-4A79-8EC0-4EF7797E24E9}" destId="{E9C55A95-97E2-42FE-9F7A-3273DB4ADBE2}" srcOrd="0" destOrd="0" presId="urn:microsoft.com/office/officeart/2005/8/layout/hProcess9"/>
+    <dgm:cxn modelId="{155832F3-6C01-4D3D-9C26-981617D558CA}" srcId="{A2D5EE20-EF01-4F39-BDB6-6D0EDE51FCF6}" destId="{D07A6EBE-C185-40FE-9453-24E57B3E84D3}" srcOrd="1" destOrd="0" parTransId="{60761B48-A8AD-4298-B288-8640AF487462}" sibTransId="{5021CD2E-4E9B-40AE-A715-AC14ADEBC242}"/>
+    <dgm:cxn modelId="{3CBA45D3-8D98-4992-B69C-96306800E49D}" srcId="{A2D5EE20-EF01-4F39-BDB6-6D0EDE51FCF6}" destId="{01CEA3E3-E4C3-492D-9EE6-0F2F16AF1111}" srcOrd="3" destOrd="0" parTransId="{EDDC1A50-DEE7-4FA4-929F-4A5C86593430}" sibTransId="{3ECEA2CF-416F-43F4-95AA-FA18E8ABCF93}"/>
+    <dgm:cxn modelId="{E4241613-2E27-41C3-A809-E1AD768D557B}" srcId="{A2D5EE20-EF01-4F39-BDB6-6D0EDE51FCF6}" destId="{4023E9E6-4387-4344-BACE-9FB37CDB2964}" srcOrd="4" destOrd="0" parTransId="{11B46DA5-E758-4A0F-828E-3002EB2C9392}" sibTransId="{C15DFD9B-824D-4A74-9587-A0A7CD0E6881}"/>
+    <dgm:cxn modelId="{F8B0406A-F7BB-4467-A77E-1DF77D801E4E}" srcId="{A2D5EE20-EF01-4F39-BDB6-6D0EDE51FCF6}" destId="{ED4A2553-90EA-4A79-8EC0-4EF7797E24E9}" srcOrd="0" destOrd="0" parTransId="{62FE824B-AB6E-411C-AB29-FE08723E5E3C}" sibTransId="{D61085D4-121B-4A83-BD78-28F4CA7528BB}"/>
     <dgm:cxn modelId="{4242CDF5-DF8D-4D39-810B-315F111FFBC1}" srcId="{A2D5EE20-EF01-4F39-BDB6-6D0EDE51FCF6}" destId="{8D32551A-F3A5-4C92-BDC2-0A7D8BC87791}" srcOrd="2" destOrd="0" parTransId="{47A61E25-5D96-4A6E-805E-C0593E4FA3A5}" sibTransId="{F3DB4524-5F3D-43A1-A840-8CBA25E31270}"/>
-    <dgm:cxn modelId="{95FE39AB-BF75-4ED7-8DFA-0B7951494633}" type="presOf" srcId="{4023E9E6-4387-4344-BACE-9FB37CDB2964}" destId="{13022C58-E1EF-4BFD-895B-8A9FF92E09D0}" srcOrd="0" destOrd="0" presId="urn:microsoft.com/office/officeart/2005/8/layout/hProcess9"/>
-    <dgm:cxn modelId="{6632DDFF-83CC-405A-A957-6DE97B01FE1E}" type="presOf" srcId="{A2D5EE20-EF01-4F39-BDB6-6D0EDE51FCF6}" destId="{DAC983E7-CA85-4780-B594-B752081ACAE3}" srcOrd="0" destOrd="0" presId="urn:microsoft.com/office/officeart/2005/8/layout/hProcess9"/>
-    <dgm:cxn modelId="{E4241613-2E27-41C3-A809-E1AD768D557B}" srcId="{A2D5EE20-EF01-4F39-BDB6-6D0EDE51FCF6}" destId="{4023E9E6-4387-4344-BACE-9FB37CDB2964}" srcOrd="4" destOrd="0" parTransId="{11B46DA5-E758-4A0F-828E-3002EB2C9392}" sibTransId="{C15DFD9B-824D-4A74-9587-A0A7CD0E6881}"/>
-    <dgm:cxn modelId="{DC814B25-3B76-44F2-AD52-8D5043BCB8CE}" type="presOf" srcId="{01CEA3E3-E4C3-492D-9EE6-0F2F16AF1111}" destId="{D24D5E97-F6B3-4D7A-ADD2-0C1EDF921CCF}" srcOrd="0" destOrd="0" presId="urn:microsoft.com/office/officeart/2005/8/layout/hProcess9"/>
-    <dgm:cxn modelId="{89830BBD-BC59-420B-9014-ABB09F63DCCD}" type="presOf" srcId="{D07A6EBE-C185-40FE-9453-24E57B3E84D3}" destId="{6508216E-4AFA-43D5-A92D-EF8FFA4C394C}" srcOrd="0" destOrd="0" presId="urn:microsoft.com/office/officeart/2005/8/layout/hProcess9"/>
-    <dgm:cxn modelId="{155832F3-6C01-4D3D-9C26-981617D558CA}" srcId="{A2D5EE20-EF01-4F39-BDB6-6D0EDE51FCF6}" destId="{D07A6EBE-C185-40FE-9453-24E57B3E84D3}" srcOrd="1" destOrd="0" parTransId="{60761B48-A8AD-4298-B288-8640AF487462}" sibTransId="{5021CD2E-4E9B-40AE-A715-AC14ADEBC242}"/>
-    <dgm:cxn modelId="{83CDB86E-6A3A-4906-8934-33C218F14DF7}" type="presOf" srcId="{ED4A2553-90EA-4A79-8EC0-4EF7797E24E9}" destId="{E9C55A95-97E2-42FE-9F7A-3273DB4ADBE2}" srcOrd="0" destOrd="0" presId="urn:microsoft.com/office/officeart/2005/8/layout/hProcess9"/>
-    <dgm:cxn modelId="{F8B0406A-F7BB-4467-A77E-1DF77D801E4E}" srcId="{A2D5EE20-EF01-4F39-BDB6-6D0EDE51FCF6}" destId="{ED4A2553-90EA-4A79-8EC0-4EF7797E24E9}" srcOrd="0" destOrd="0" parTransId="{62FE824B-AB6E-411C-AB29-FE08723E5E3C}" sibTransId="{D61085D4-121B-4A83-BD78-28F4CA7528BB}"/>
-    <dgm:cxn modelId="{E0921EE5-307C-497E-9949-9AF7A7F98C52}" type="presOf" srcId="{8D32551A-F3A5-4C92-BDC2-0A7D8BC87791}" destId="{8150E3E8-B482-433B-B863-EE778F783B8B}" srcOrd="0" destOrd="0" presId="urn:microsoft.com/office/officeart/2005/8/layout/hProcess9"/>
-    <dgm:cxn modelId="{3CBA45D3-8D98-4992-B69C-96306800E49D}" srcId="{A2D5EE20-EF01-4F39-BDB6-6D0EDE51FCF6}" destId="{01CEA3E3-E4C3-492D-9EE6-0F2F16AF1111}" srcOrd="3" destOrd="0" parTransId="{EDDC1A50-DEE7-4FA4-929F-4A5C86593430}" sibTransId="{3ECEA2CF-416F-43F4-95AA-FA18E8ABCF93}"/>
-    <dgm:cxn modelId="{0219E6DE-E484-4D15-9A1F-4074280FE743}" type="presParOf" srcId="{DAC983E7-CA85-4780-B594-B752081ACAE3}" destId="{BE01548A-784C-4497-BAF6-E6253346692B}" srcOrd="0" destOrd="0" presId="urn:microsoft.com/office/officeart/2005/8/layout/hProcess9"/>
-    <dgm:cxn modelId="{54F3C5C5-9B75-489D-A858-DDB87F0D0881}" type="presParOf" srcId="{DAC983E7-CA85-4780-B594-B752081ACAE3}" destId="{2D85E395-485D-4461-9B21-E31D2ABAD6D1}" srcOrd="1" destOrd="0" presId="urn:microsoft.com/office/officeart/2005/8/layout/hProcess9"/>
-    <dgm:cxn modelId="{9FD3291B-0045-470E-8268-206A851202F8}" type="presParOf" srcId="{2D85E395-485D-4461-9B21-E31D2ABAD6D1}" destId="{E9C55A95-97E2-42FE-9F7A-3273DB4ADBE2}" srcOrd="0" destOrd="0" presId="urn:microsoft.com/office/officeart/2005/8/layout/hProcess9"/>
-    <dgm:cxn modelId="{626101E2-1E27-4E13-843F-13AD6EF1B674}" type="presParOf" srcId="{2D85E395-485D-4461-9B21-E31D2ABAD6D1}" destId="{EB1156FC-BF6D-44F2-A915-CAA26214D1AD}" srcOrd="1" destOrd="0" presId="urn:microsoft.com/office/officeart/2005/8/layout/hProcess9"/>
-    <dgm:cxn modelId="{26923498-99AF-4933-A722-7A584036E07C}" type="presParOf" srcId="{2D85E395-485D-4461-9B21-E31D2ABAD6D1}" destId="{6508216E-4AFA-43D5-A92D-EF8FFA4C394C}" srcOrd="2" destOrd="0" presId="urn:microsoft.com/office/officeart/2005/8/layout/hProcess9"/>
-    <dgm:cxn modelId="{87DF35B6-2200-418B-A694-9C4908005D6A}" type="presParOf" srcId="{2D85E395-485D-4461-9B21-E31D2ABAD6D1}" destId="{6226B4EC-11AD-44DF-B664-C7237FC24EE9}" srcOrd="3" destOrd="0" presId="urn:microsoft.com/office/officeart/2005/8/layout/hProcess9"/>
-    <dgm:cxn modelId="{35DCBA05-56C3-4272-8B68-486F302BE27C}" type="presParOf" srcId="{2D85E395-485D-4461-9B21-E31D2ABAD6D1}" destId="{8150E3E8-B482-433B-B863-EE778F783B8B}" srcOrd="4" destOrd="0" presId="urn:microsoft.com/office/officeart/2005/8/layout/hProcess9"/>
-    <dgm:cxn modelId="{E3D77B42-7C37-459D-9771-B4E7C4C79955}" type="presParOf" srcId="{2D85E395-485D-4461-9B21-E31D2ABAD6D1}" destId="{6BE904A0-DBD2-4A0C-9DD1-463A04AE0B93}" srcOrd="5" destOrd="0" presId="urn:microsoft.com/office/officeart/2005/8/layout/hProcess9"/>
-    <dgm:cxn modelId="{CBFF9A29-9A1E-4002-87F7-2BC44B68FDAF}" type="presParOf" srcId="{2D85E395-485D-4461-9B21-E31D2ABAD6D1}" destId="{D24D5E97-F6B3-4D7A-ADD2-0C1EDF921CCF}" srcOrd="6" destOrd="0" presId="urn:microsoft.com/office/officeart/2005/8/layout/hProcess9"/>
-    <dgm:cxn modelId="{DA84BC8A-C784-4CCB-8A1F-41A4C70C6A0C}" type="presParOf" srcId="{2D85E395-485D-4461-9B21-E31D2ABAD6D1}" destId="{1D8AFA18-C778-4DD2-BEF5-4288BAFC9BFF}" srcOrd="7" destOrd="0" presId="urn:microsoft.com/office/officeart/2005/8/layout/hProcess9"/>
-    <dgm:cxn modelId="{AE72DAE3-0D9B-494C-A007-7AF6BF02321C}" type="presParOf" srcId="{2D85E395-485D-4461-9B21-E31D2ABAD6D1}" destId="{13022C58-E1EF-4BFD-895B-8A9FF92E09D0}" srcOrd="8" destOrd="0" presId="urn:microsoft.com/office/officeart/2005/8/layout/hProcess9"/>
+    <dgm:cxn modelId="{EFB81B32-715C-4559-92F0-5B9A294A7048}" type="presOf" srcId="{A2D5EE20-EF01-4F39-BDB6-6D0EDE51FCF6}" destId="{DAC983E7-CA85-4780-B594-B752081ACAE3}" srcOrd="0" destOrd="0" presId="urn:microsoft.com/office/officeart/2005/8/layout/hProcess9"/>
+    <dgm:cxn modelId="{47F3B8C6-7620-4ADA-981B-49B44DC0258F}" type="presOf" srcId="{01CEA3E3-E4C3-492D-9EE6-0F2F16AF1111}" destId="{D24D5E97-F6B3-4D7A-ADD2-0C1EDF921CCF}" srcOrd="0" destOrd="0" presId="urn:microsoft.com/office/officeart/2005/8/layout/hProcess9"/>
+    <dgm:cxn modelId="{FB1E3B90-2194-4CE1-9350-81BB34BCBC95}" type="presOf" srcId="{4023E9E6-4387-4344-BACE-9FB37CDB2964}" destId="{13022C58-E1EF-4BFD-895B-8A9FF92E09D0}" srcOrd="0" destOrd="0" presId="urn:microsoft.com/office/officeart/2005/8/layout/hProcess9"/>
+    <dgm:cxn modelId="{3BD43D91-3500-4593-829A-5D82DADC269E}" type="presOf" srcId="{8D32551A-F3A5-4C92-BDC2-0A7D8BC87791}" destId="{8150E3E8-B482-433B-B863-EE778F783B8B}" srcOrd="0" destOrd="0" presId="urn:microsoft.com/office/officeart/2005/8/layout/hProcess9"/>
+    <dgm:cxn modelId="{CC8ABB8E-39A0-4A4D-A73E-2B5298937A58}" type="presParOf" srcId="{DAC983E7-CA85-4780-B594-B752081ACAE3}" destId="{BE01548A-784C-4497-BAF6-E6253346692B}" srcOrd="0" destOrd="0" presId="urn:microsoft.com/office/officeart/2005/8/layout/hProcess9"/>
+    <dgm:cxn modelId="{B0E370F4-5529-444B-9900-2D9DE9C9702C}" type="presParOf" srcId="{DAC983E7-CA85-4780-B594-B752081ACAE3}" destId="{2D85E395-485D-4461-9B21-E31D2ABAD6D1}" srcOrd="1" destOrd="0" presId="urn:microsoft.com/office/officeart/2005/8/layout/hProcess9"/>
+    <dgm:cxn modelId="{8CD07097-481B-4802-B64F-412F362F7F33}" type="presParOf" srcId="{2D85E395-485D-4461-9B21-E31D2ABAD6D1}" destId="{E9C55A95-97E2-42FE-9F7A-3273DB4ADBE2}" srcOrd="0" destOrd="0" presId="urn:microsoft.com/office/officeart/2005/8/layout/hProcess9"/>
+    <dgm:cxn modelId="{26F308A7-E48F-47BD-8EF9-FCF8CCC5D30A}" type="presParOf" srcId="{2D85E395-485D-4461-9B21-E31D2ABAD6D1}" destId="{EB1156FC-BF6D-44F2-A915-CAA26214D1AD}" srcOrd="1" destOrd="0" presId="urn:microsoft.com/office/officeart/2005/8/layout/hProcess9"/>
+    <dgm:cxn modelId="{B08DB8E4-C0F4-4CA2-9D76-6F9ED774F015}" type="presParOf" srcId="{2D85E395-485D-4461-9B21-E31D2ABAD6D1}" destId="{6508216E-4AFA-43D5-A92D-EF8FFA4C394C}" srcOrd="2" destOrd="0" presId="urn:microsoft.com/office/officeart/2005/8/layout/hProcess9"/>
+    <dgm:cxn modelId="{45600434-AC60-43EB-B987-ED6B12489759}" type="presParOf" srcId="{2D85E395-485D-4461-9B21-E31D2ABAD6D1}" destId="{6226B4EC-11AD-44DF-B664-C7237FC24EE9}" srcOrd="3" destOrd="0" presId="urn:microsoft.com/office/officeart/2005/8/layout/hProcess9"/>
+    <dgm:cxn modelId="{C2E16DAC-FD66-41C0-B6A4-58EBEC91A690}" type="presParOf" srcId="{2D85E395-485D-4461-9B21-E31D2ABAD6D1}" destId="{8150E3E8-B482-433B-B863-EE778F783B8B}" srcOrd="4" destOrd="0" presId="urn:microsoft.com/office/officeart/2005/8/layout/hProcess9"/>
+    <dgm:cxn modelId="{BB088F52-DF28-48F2-B996-782A749C76D0}" type="presParOf" srcId="{2D85E395-485D-4461-9B21-E31D2ABAD6D1}" destId="{6BE904A0-DBD2-4A0C-9DD1-463A04AE0B93}" srcOrd="5" destOrd="0" presId="urn:microsoft.com/office/officeart/2005/8/layout/hProcess9"/>
+    <dgm:cxn modelId="{761A67E7-14F1-49AE-A00D-4E65E7EEADC4}" type="presParOf" srcId="{2D85E395-485D-4461-9B21-E31D2ABAD6D1}" destId="{D24D5E97-F6B3-4D7A-ADD2-0C1EDF921CCF}" srcOrd="6" destOrd="0" presId="urn:microsoft.com/office/officeart/2005/8/layout/hProcess9"/>
+    <dgm:cxn modelId="{22A38DAC-98E0-4C8A-8C13-4DFAD38543FD}" type="presParOf" srcId="{2D85E395-485D-4461-9B21-E31D2ABAD6D1}" destId="{1D8AFA18-C778-4DD2-BEF5-4288BAFC9BFF}" srcOrd="7" destOrd="0" presId="urn:microsoft.com/office/officeart/2005/8/layout/hProcess9"/>
+    <dgm:cxn modelId="{DD141153-333D-4AE2-BD26-BE30DB78F3FE}" type="presParOf" srcId="{2D85E395-485D-4461-9B21-E31D2ABAD6D1}" destId="{13022C58-E1EF-4BFD-895B-8A9FF92E09D0}" srcOrd="8" destOrd="0" presId="urn:microsoft.com/office/officeart/2005/8/layout/hProcess9"/>
   </dgm:cxnLst>
   <dgm:bg/>
   <dgm:whole/>
@@ -11697,27 +11741,27 @@
   </dgm:ptLst>
   <dgm:cxnLst>
     <dgm:cxn modelId="{4242CDF5-DF8D-4D39-810B-315F111FFBC1}" srcId="{A2D5EE20-EF01-4F39-BDB6-6D0EDE51FCF6}" destId="{8D32551A-F3A5-4C92-BDC2-0A7D8BC87791}" srcOrd="2" destOrd="0" parTransId="{47A61E25-5D96-4A6E-805E-C0593E4FA3A5}" sibTransId="{F3DB4524-5F3D-43A1-A840-8CBA25E31270}"/>
-    <dgm:cxn modelId="{28163BB6-948B-4A00-89D1-6DE447132CFF}" type="presOf" srcId="{4023E9E6-4387-4344-BACE-9FB37CDB2964}" destId="{13022C58-E1EF-4BFD-895B-8A9FF92E09D0}" srcOrd="0" destOrd="0" presId="urn:microsoft.com/office/officeart/2005/8/layout/hProcess9"/>
-    <dgm:cxn modelId="{5FBA8959-A99A-4B74-A6E1-4045F5A74FC6}" type="presOf" srcId="{A2D5EE20-EF01-4F39-BDB6-6D0EDE51FCF6}" destId="{DAC983E7-CA85-4780-B594-B752081ACAE3}" srcOrd="0" destOrd="0" presId="urn:microsoft.com/office/officeart/2005/8/layout/hProcess9"/>
+    <dgm:cxn modelId="{2F40AC7E-6E13-4F80-A5B4-1D08D0343DDE}" type="presOf" srcId="{01CEA3E3-E4C3-492D-9EE6-0F2F16AF1111}" destId="{D24D5E97-F6B3-4D7A-ADD2-0C1EDF921CCF}" srcOrd="0" destOrd="0" presId="urn:microsoft.com/office/officeart/2005/8/layout/hProcess9"/>
+    <dgm:cxn modelId="{5177FBFB-E2CD-48FC-A713-8648CA572161}" type="presOf" srcId="{ED4A2553-90EA-4A79-8EC0-4EF7797E24E9}" destId="{E9C55A95-97E2-42FE-9F7A-3273DB4ADBE2}" srcOrd="0" destOrd="0" presId="urn:microsoft.com/office/officeart/2005/8/layout/hProcess9"/>
     <dgm:cxn modelId="{E4241613-2E27-41C3-A809-E1AD768D557B}" srcId="{A2D5EE20-EF01-4F39-BDB6-6D0EDE51FCF6}" destId="{4023E9E6-4387-4344-BACE-9FB37CDB2964}" srcOrd="4" destOrd="0" parTransId="{11B46DA5-E758-4A0F-828E-3002EB2C9392}" sibTransId="{C15DFD9B-824D-4A74-9587-A0A7CD0E6881}"/>
-    <dgm:cxn modelId="{8D7A17EB-F7C3-4F90-B4A8-F858C2153324}" type="presOf" srcId="{01CEA3E3-E4C3-492D-9EE6-0F2F16AF1111}" destId="{D24D5E97-F6B3-4D7A-ADD2-0C1EDF921CCF}" srcOrd="0" destOrd="0" presId="urn:microsoft.com/office/officeart/2005/8/layout/hProcess9"/>
+    <dgm:cxn modelId="{1C5E3FFD-8174-464B-8C5B-F0F20728C929}" type="presOf" srcId="{D07A6EBE-C185-40FE-9453-24E57B3E84D3}" destId="{6508216E-4AFA-43D5-A92D-EF8FFA4C394C}" srcOrd="0" destOrd="0" presId="urn:microsoft.com/office/officeart/2005/8/layout/hProcess9"/>
     <dgm:cxn modelId="{155832F3-6C01-4D3D-9C26-981617D558CA}" srcId="{A2D5EE20-EF01-4F39-BDB6-6D0EDE51FCF6}" destId="{D07A6EBE-C185-40FE-9453-24E57B3E84D3}" srcOrd="1" destOrd="0" parTransId="{60761B48-A8AD-4298-B288-8640AF487462}" sibTransId="{5021CD2E-4E9B-40AE-A715-AC14ADEBC242}"/>
+    <dgm:cxn modelId="{C1C9D371-FA2E-4832-89D6-B303A88C2ADF}" type="presOf" srcId="{8D32551A-F3A5-4C92-BDC2-0A7D8BC87791}" destId="{8150E3E8-B482-433B-B863-EE778F783B8B}" srcOrd="0" destOrd="0" presId="urn:microsoft.com/office/officeart/2005/8/layout/hProcess9"/>
     <dgm:cxn modelId="{F8B0406A-F7BB-4467-A77E-1DF77D801E4E}" srcId="{A2D5EE20-EF01-4F39-BDB6-6D0EDE51FCF6}" destId="{ED4A2553-90EA-4A79-8EC0-4EF7797E24E9}" srcOrd="0" destOrd="0" parTransId="{62FE824B-AB6E-411C-AB29-FE08723E5E3C}" sibTransId="{D61085D4-121B-4A83-BD78-28F4CA7528BB}"/>
-    <dgm:cxn modelId="{CA7CA6C3-60B3-4FD5-B6B1-D58C356CF2E8}" type="presOf" srcId="{8D32551A-F3A5-4C92-BDC2-0A7D8BC87791}" destId="{8150E3E8-B482-433B-B863-EE778F783B8B}" srcOrd="0" destOrd="0" presId="urn:microsoft.com/office/officeart/2005/8/layout/hProcess9"/>
-    <dgm:cxn modelId="{C1BFC458-27AD-4CE1-B58D-E8DCA75D4C41}" type="presOf" srcId="{D07A6EBE-C185-40FE-9453-24E57B3E84D3}" destId="{6508216E-4AFA-43D5-A92D-EF8FFA4C394C}" srcOrd="0" destOrd="0" presId="urn:microsoft.com/office/officeart/2005/8/layout/hProcess9"/>
+    <dgm:cxn modelId="{1EA23B55-0C41-41E2-A720-42D5098EEDC6}" type="presOf" srcId="{A2D5EE20-EF01-4F39-BDB6-6D0EDE51FCF6}" destId="{DAC983E7-CA85-4780-B594-B752081ACAE3}" srcOrd="0" destOrd="0" presId="urn:microsoft.com/office/officeart/2005/8/layout/hProcess9"/>
+    <dgm:cxn modelId="{EE5DA0FC-C08E-47C9-BDEF-9AD93AAC5BC5}" type="presOf" srcId="{4023E9E6-4387-4344-BACE-9FB37CDB2964}" destId="{13022C58-E1EF-4BFD-895B-8A9FF92E09D0}" srcOrd="0" destOrd="0" presId="urn:microsoft.com/office/officeart/2005/8/layout/hProcess9"/>
     <dgm:cxn modelId="{3CBA45D3-8D98-4992-B69C-96306800E49D}" srcId="{A2D5EE20-EF01-4F39-BDB6-6D0EDE51FCF6}" destId="{01CEA3E3-E4C3-492D-9EE6-0F2F16AF1111}" srcOrd="3" destOrd="0" parTransId="{EDDC1A50-DEE7-4FA4-929F-4A5C86593430}" sibTransId="{3ECEA2CF-416F-43F4-95AA-FA18E8ABCF93}"/>
-    <dgm:cxn modelId="{5813EDEF-73B7-4B88-AB28-5D1FAA64BA29}" type="presOf" srcId="{ED4A2553-90EA-4A79-8EC0-4EF7797E24E9}" destId="{E9C55A95-97E2-42FE-9F7A-3273DB4ADBE2}" srcOrd="0" destOrd="0" presId="urn:microsoft.com/office/officeart/2005/8/layout/hProcess9"/>
-    <dgm:cxn modelId="{66486A61-F227-45AC-9A43-B356C2E8A48E}" type="presParOf" srcId="{DAC983E7-CA85-4780-B594-B752081ACAE3}" destId="{BE01548A-784C-4497-BAF6-E6253346692B}" srcOrd="0" destOrd="0" presId="urn:microsoft.com/office/officeart/2005/8/layout/hProcess9"/>
-    <dgm:cxn modelId="{52D4241A-C665-4EA8-BE63-785253EE5AFA}" type="presParOf" srcId="{DAC983E7-CA85-4780-B594-B752081ACAE3}" destId="{2D85E395-485D-4461-9B21-E31D2ABAD6D1}" srcOrd="1" destOrd="0" presId="urn:microsoft.com/office/officeart/2005/8/layout/hProcess9"/>
-    <dgm:cxn modelId="{BA9C9DDC-DB94-454A-8E98-ED7BB02E4B52}" type="presParOf" srcId="{2D85E395-485D-4461-9B21-E31D2ABAD6D1}" destId="{E9C55A95-97E2-42FE-9F7A-3273DB4ADBE2}" srcOrd="0" destOrd="0" presId="urn:microsoft.com/office/officeart/2005/8/layout/hProcess9"/>
-    <dgm:cxn modelId="{7D489970-5EEE-4E88-98AD-EC28868E14BF}" type="presParOf" srcId="{2D85E395-485D-4461-9B21-E31D2ABAD6D1}" destId="{EB1156FC-BF6D-44F2-A915-CAA26214D1AD}" srcOrd="1" destOrd="0" presId="urn:microsoft.com/office/officeart/2005/8/layout/hProcess9"/>
-    <dgm:cxn modelId="{C313CE0C-6DF3-4EE1-996C-420C13CC753F}" type="presParOf" srcId="{2D85E395-485D-4461-9B21-E31D2ABAD6D1}" destId="{6508216E-4AFA-43D5-A92D-EF8FFA4C394C}" srcOrd="2" destOrd="0" presId="urn:microsoft.com/office/officeart/2005/8/layout/hProcess9"/>
-    <dgm:cxn modelId="{559D0C0B-AAA1-4B10-8DC9-BEA7F1D03F0B}" type="presParOf" srcId="{2D85E395-485D-4461-9B21-E31D2ABAD6D1}" destId="{6226B4EC-11AD-44DF-B664-C7237FC24EE9}" srcOrd="3" destOrd="0" presId="urn:microsoft.com/office/officeart/2005/8/layout/hProcess9"/>
-    <dgm:cxn modelId="{A56C95CE-42DB-49F9-9A2E-0D3B6D772346}" type="presParOf" srcId="{2D85E395-485D-4461-9B21-E31D2ABAD6D1}" destId="{8150E3E8-B482-433B-B863-EE778F783B8B}" srcOrd="4" destOrd="0" presId="urn:microsoft.com/office/officeart/2005/8/layout/hProcess9"/>
-    <dgm:cxn modelId="{F4CCE3AD-E11F-4512-8BD7-E1BC8409DBF1}" type="presParOf" srcId="{2D85E395-485D-4461-9B21-E31D2ABAD6D1}" destId="{6BE904A0-DBD2-4A0C-9DD1-463A04AE0B93}" srcOrd="5" destOrd="0" presId="urn:microsoft.com/office/officeart/2005/8/layout/hProcess9"/>
-    <dgm:cxn modelId="{94AE2012-1A9F-4A5C-992B-1EEE89E828B9}" type="presParOf" srcId="{2D85E395-485D-4461-9B21-E31D2ABAD6D1}" destId="{D24D5E97-F6B3-4D7A-ADD2-0C1EDF921CCF}" srcOrd="6" destOrd="0" presId="urn:microsoft.com/office/officeart/2005/8/layout/hProcess9"/>
-    <dgm:cxn modelId="{1C732C37-732E-48AE-BA20-3B063852EC98}" type="presParOf" srcId="{2D85E395-485D-4461-9B21-E31D2ABAD6D1}" destId="{1D8AFA18-C778-4DD2-BEF5-4288BAFC9BFF}" srcOrd="7" destOrd="0" presId="urn:microsoft.com/office/officeart/2005/8/layout/hProcess9"/>
-    <dgm:cxn modelId="{518EF5BA-D586-4BC5-8ADE-EC0A612FE890}" type="presParOf" srcId="{2D85E395-485D-4461-9B21-E31D2ABAD6D1}" destId="{13022C58-E1EF-4BFD-895B-8A9FF92E09D0}" srcOrd="8" destOrd="0" presId="urn:microsoft.com/office/officeart/2005/8/layout/hProcess9"/>
+    <dgm:cxn modelId="{B46F6364-D76D-4B10-946F-A92333442F4B}" type="presParOf" srcId="{DAC983E7-CA85-4780-B594-B752081ACAE3}" destId="{BE01548A-784C-4497-BAF6-E6253346692B}" srcOrd="0" destOrd="0" presId="urn:microsoft.com/office/officeart/2005/8/layout/hProcess9"/>
+    <dgm:cxn modelId="{FB470F7D-0FB3-4E4D-9FAA-FD3658543AA7}" type="presParOf" srcId="{DAC983E7-CA85-4780-B594-B752081ACAE3}" destId="{2D85E395-485D-4461-9B21-E31D2ABAD6D1}" srcOrd="1" destOrd="0" presId="urn:microsoft.com/office/officeart/2005/8/layout/hProcess9"/>
+    <dgm:cxn modelId="{AF1D5CEF-7C74-448B-B884-ED8A0491897B}" type="presParOf" srcId="{2D85E395-485D-4461-9B21-E31D2ABAD6D1}" destId="{E9C55A95-97E2-42FE-9F7A-3273DB4ADBE2}" srcOrd="0" destOrd="0" presId="urn:microsoft.com/office/officeart/2005/8/layout/hProcess9"/>
+    <dgm:cxn modelId="{64C30709-6DF8-4E17-A462-9929FAAE413D}" type="presParOf" srcId="{2D85E395-485D-4461-9B21-E31D2ABAD6D1}" destId="{EB1156FC-BF6D-44F2-A915-CAA26214D1AD}" srcOrd="1" destOrd="0" presId="urn:microsoft.com/office/officeart/2005/8/layout/hProcess9"/>
+    <dgm:cxn modelId="{C0C826AF-08F9-4D3B-8D45-BB56730669F6}" type="presParOf" srcId="{2D85E395-485D-4461-9B21-E31D2ABAD6D1}" destId="{6508216E-4AFA-43D5-A92D-EF8FFA4C394C}" srcOrd="2" destOrd="0" presId="urn:microsoft.com/office/officeart/2005/8/layout/hProcess9"/>
+    <dgm:cxn modelId="{3335B9ED-FF8C-4684-8720-5FECF5254662}" type="presParOf" srcId="{2D85E395-485D-4461-9B21-E31D2ABAD6D1}" destId="{6226B4EC-11AD-44DF-B664-C7237FC24EE9}" srcOrd="3" destOrd="0" presId="urn:microsoft.com/office/officeart/2005/8/layout/hProcess9"/>
+    <dgm:cxn modelId="{B9F05C9A-D580-471C-B03C-69DDEEA55797}" type="presParOf" srcId="{2D85E395-485D-4461-9B21-E31D2ABAD6D1}" destId="{8150E3E8-B482-433B-B863-EE778F783B8B}" srcOrd="4" destOrd="0" presId="urn:microsoft.com/office/officeart/2005/8/layout/hProcess9"/>
+    <dgm:cxn modelId="{6AB09D82-ED67-4FCE-A777-0851CAF11A11}" type="presParOf" srcId="{2D85E395-485D-4461-9B21-E31D2ABAD6D1}" destId="{6BE904A0-DBD2-4A0C-9DD1-463A04AE0B93}" srcOrd="5" destOrd="0" presId="urn:microsoft.com/office/officeart/2005/8/layout/hProcess9"/>
+    <dgm:cxn modelId="{FDCBF7A3-EEB0-468A-A60A-ACA12BE3808D}" type="presParOf" srcId="{2D85E395-485D-4461-9B21-E31D2ABAD6D1}" destId="{D24D5E97-F6B3-4D7A-ADD2-0C1EDF921CCF}" srcOrd="6" destOrd="0" presId="urn:microsoft.com/office/officeart/2005/8/layout/hProcess9"/>
+    <dgm:cxn modelId="{102D78C5-3925-4031-A44F-6EFA1BCBE244}" type="presParOf" srcId="{2D85E395-485D-4461-9B21-E31D2ABAD6D1}" destId="{1D8AFA18-C778-4DD2-BEF5-4288BAFC9BFF}" srcOrd="7" destOrd="0" presId="urn:microsoft.com/office/officeart/2005/8/layout/hProcess9"/>
+    <dgm:cxn modelId="{F88DD81C-8069-4768-8A0A-438988A9C444}" type="presParOf" srcId="{2D85E395-485D-4461-9B21-E31D2ABAD6D1}" destId="{13022C58-E1EF-4BFD-895B-8A9FF92E09D0}" srcOrd="8" destOrd="0" presId="urn:microsoft.com/office/officeart/2005/8/layout/hProcess9"/>
   </dgm:cxnLst>
   <dgm:bg/>
   <dgm:whole/>
@@ -15279,7 +15323,7 @@
 </file>
 
 <file path=customXml/itemProps1.xml><?xml version="1.0" encoding="utf-8"?>
-<ds:datastoreItem xmlns:ds="http://schemas.openxmlformats.org/officeDocument/2006/customXml" ds:itemID="{A5D64864-5739-4BDE-B481-497A11AEE8CA}">
+<ds:datastoreItem xmlns:ds="http://schemas.openxmlformats.org/officeDocument/2006/customXml" ds:itemID="{1E27F317-97C3-4EC2-A6A0-D947ED23C756}">
   <ds:schemaRefs>
     <ds:schemaRef ds:uri="http://schemas.openxmlformats.org/officeDocument/2006/bibliography"/>
   </ds:schemaRefs>

</xml_diff>